<commit_message>
Done with part - 3
</commit_message>
<xml_diff>
--- a/Nikhil_Gishnu_assignment1_checkpoint/Nikhil_Gishnu_assignment1_report.docx
+++ b/Nikhil_Gishnu_assignment1_checkpoint/Nikhil_Gishnu_assignment1_report.docx
@@ -10256,6 +10256,7 @@
       </w:pPr>
       <w:r>
         <w:rPr>
+          <w:noProof/>
           <w:sz w:val="28"/>
           <w:szCs w:val="28"/>
         </w:rPr>
@@ -10440,6 +10441,7 @@
       </w:pPr>
       <w:r>
         <w:rPr>
+          <w:noProof/>
           <w:sz w:val="28"/>
           <w:szCs w:val="28"/>
         </w:rPr>
@@ -10511,6 +10513,7 @@
       </w:pPr>
       <w:r>
         <w:rPr>
+          <w:noProof/>
           <w:sz w:val="28"/>
           <w:szCs w:val="28"/>
         </w:rPr>
@@ -10580,6 +10583,7 @@
       </w:pPr>
       <w:r>
         <w:rPr>
+          <w:noProof/>
           <w:sz w:val="28"/>
           <w:szCs w:val="28"/>
         </w:rPr>
@@ -10650,6 +10654,7 @@
       </w:pPr>
       <w:r>
         <w:rPr>
+          <w:noProof/>
           <w:sz w:val="28"/>
           <w:szCs w:val="28"/>
         </w:rPr>
@@ -10837,10 +10842,806 @@
     </w:p>
     <w:p>
       <w:pPr>
+        <w:jc w:val="both"/>
+        <w:rPr>
+          <w:sz w:val="36"/>
+          <w:szCs w:val="36"/>
+        </w:rPr>
+      </w:pPr>
+    </w:p>
+    <w:p>
+      <w:pPr>
+        <w:jc w:val="both"/>
+        <w:rPr>
+          <w:sz w:val="36"/>
+          <w:szCs w:val="36"/>
+        </w:rPr>
+      </w:pPr>
+      <w:r>
+        <w:rPr>
+          <w:sz w:val="36"/>
+          <w:szCs w:val="36"/>
+        </w:rPr>
+        <w:t xml:space="preserve">PART </w:t>
+      </w:r>
+      <w:r>
+        <w:rPr>
+          <w:sz w:val="36"/>
+          <w:szCs w:val="36"/>
+        </w:rPr>
+        <w:t>3</w:t>
+      </w:r>
+      <w:r>
+        <w:rPr>
+          <w:sz w:val="36"/>
+          <w:szCs w:val="36"/>
+        </w:rPr>
+        <w:t>:</w:t>
+      </w:r>
+    </w:p>
+    <w:p>
+      <w:pPr>
         <w:pStyle w:val="ListParagraph"/>
-        <w:ind w:left="-360"/>
-        <w:jc w:val="both"/>
-      </w:pPr>
+        <w:numPr>
+          <w:ilvl w:val="0"/>
+          <w:numId w:val="1"/>
+        </w:numPr>
+        <w:jc w:val="both"/>
+      </w:pPr>
+      <w:r>
+        <w:t>Dataset Used – Diamonds</w:t>
+      </w:r>
+    </w:p>
+    <w:p>
+      <w:pPr>
+        <w:pStyle w:val="ListParagraph"/>
+        <w:numPr>
+          <w:ilvl w:val="0"/>
+          <w:numId w:val="1"/>
+        </w:numPr>
+        <w:jc w:val="both"/>
+      </w:pPr>
+      <w:r>
+        <w:t xml:space="preserve">Number of Samples – </w:t>
+      </w:r>
+      <w:r>
+        <w:t>53940</w:t>
+      </w:r>
+    </w:p>
+    <w:p>
+      <w:pPr>
+        <w:pStyle w:val="ListParagraph"/>
+        <w:numPr>
+          <w:ilvl w:val="0"/>
+          <w:numId w:val="1"/>
+        </w:numPr>
+        <w:jc w:val="both"/>
+      </w:pPr>
+      <w:r>
+        <w:t>Number of Features – 12</w:t>
+      </w:r>
+    </w:p>
+    <w:p>
+      <w:pPr>
+        <w:pStyle w:val="ListParagraph"/>
+        <w:numPr>
+          <w:ilvl w:val="0"/>
+          <w:numId w:val="1"/>
+        </w:numPr>
+        <w:jc w:val="both"/>
+      </w:pPr>
+      <w:r>
+        <w:t>Characteristics –</w:t>
+      </w:r>
+    </w:p>
+    <w:p>
+      <w:pPr>
+        <w:pStyle w:val="ListParagraph"/>
+        <w:numPr>
+          <w:ilvl w:val="1"/>
+          <w:numId w:val="1"/>
+        </w:numPr>
+        <w:jc w:val="both"/>
+      </w:pPr>
+      <w:r>
+        <w:t>The dataset had 2 numerical columns and 10 categorical columns</w:t>
+      </w:r>
+    </w:p>
+    <w:p>
+      <w:pPr>
+        <w:pStyle w:val="ListParagraph"/>
+        <w:numPr>
+          <w:ilvl w:val="1"/>
+          <w:numId w:val="1"/>
+        </w:numPr>
+        <w:jc w:val="both"/>
+      </w:pPr>
+      <w:r>
+        <w:t>“</w:t>
+      </w:r>
+      <w:proofErr w:type="gramStart"/>
+      <w:r>
+        <w:t>average</w:t>
+      </w:r>
+      <w:proofErr w:type="gramEnd"/>
+      <w:r>
+        <w:t xml:space="preserve"> us salary</w:t>
+      </w:r>
+      <w:r>
+        <w:t>” and “</w:t>
+      </w:r>
+      <w:r>
+        <w:t>number of diamonds mined (millions)</w:t>
+      </w:r>
+      <w:r>
+        <w:t>” had no null values whereas rest columns had some null values</w:t>
+      </w:r>
+    </w:p>
+    <w:p>
+      <w:pPr>
+        <w:pStyle w:val="ListParagraph"/>
+        <w:numPr>
+          <w:ilvl w:val="1"/>
+          <w:numId w:val="1"/>
+        </w:numPr>
+      </w:pPr>
+      <w:r>
+        <w:t>Number of outliers in each column</w:t>
+      </w:r>
+      <w:r>
+        <w:rPr>
+          <w:noProof/>
+        </w:rPr>
+        <w:t xml:space="preserve"> </w:t>
+      </w:r>
+      <w:r>
+        <w:drawing>
+          <wp:inline distT="0" distB="0" distL="0" distR="0" wp14:anchorId="440A06D9" wp14:editId="49B88857">
+            <wp:extent cx="3814794" cy="1877438"/>
+            <wp:effectExtent l="0" t="0" r="0" b="2540"/>
+            <wp:docPr id="1764739301" name="Picture 1" descr="A screenshot of a computer code&#10;&#10;Description automatically generated"/>
+            <wp:cNvGraphicFramePr>
+              <a:graphicFrameLocks xmlns:a="http://schemas.openxmlformats.org/drawingml/2006/main" noChangeAspect="1"/>
+            </wp:cNvGraphicFramePr>
+            <a:graphic xmlns:a="http://schemas.openxmlformats.org/drawingml/2006/main">
+              <a:graphicData uri="http://schemas.openxmlformats.org/drawingml/2006/picture">
+                <pic:pic xmlns:pic="http://schemas.openxmlformats.org/drawingml/2006/picture">
+                  <pic:nvPicPr>
+                    <pic:cNvPr id="1764739301" name="Picture 1" descr="A screenshot of a computer code&#10;&#10;Description automatically generated"/>
+                    <pic:cNvPicPr/>
+                  </pic:nvPicPr>
+                  <pic:blipFill>
+                    <a:blip r:embed="rId40"/>
+                    <a:stretch>
+                      <a:fillRect/>
+                    </a:stretch>
+                  </pic:blipFill>
+                  <pic:spPr>
+                    <a:xfrm>
+                      <a:off x="0" y="0"/>
+                      <a:ext cx="3851878" cy="1895689"/>
+                    </a:xfrm>
+                    <a:prstGeom prst="rect">
+                      <a:avLst/>
+                    </a:prstGeom>
+                  </pic:spPr>
+                </pic:pic>
+              </a:graphicData>
+            </a:graphic>
+          </wp:inline>
+        </w:drawing>
+      </w:r>
+    </w:p>
+    <w:p>
+      <w:pPr>
+        <w:pStyle w:val="ListParagraph"/>
+        <w:numPr>
+          <w:ilvl w:val="1"/>
+          <w:numId w:val="1"/>
+        </w:numPr>
+      </w:pPr>
+      <w:r>
+        <w:rPr>
+          <w:noProof/>
+        </w:rPr>
+        <w:t xml:space="preserve">After pre-processing I was left with </w:t>
+      </w:r>
+      <w:r>
+        <w:rPr>
+          <w:noProof/>
+        </w:rPr>
+        <w:t>42190</w:t>
+      </w:r>
+      <w:r>
+        <w:rPr>
+          <w:noProof/>
+        </w:rPr>
+        <w:t xml:space="preserve"> samples and 16 features.</w:t>
+      </w:r>
+    </w:p>
+    <w:p>
+      <w:pPr>
+        <w:pStyle w:val="ListParagraph"/>
+        <w:numPr>
+          <w:ilvl w:val="0"/>
+          <w:numId w:val="1"/>
+        </w:numPr>
+      </w:pPr>
+      <w:r>
+        <w:rPr>
+          <w:noProof/>
+        </w:rPr>
+        <w:t>Model Evaluation</w:t>
+      </w:r>
+    </w:p>
+    <w:p>
+      <w:pPr>
+        <w:pStyle w:val="ListParagraph"/>
+        <w:numPr>
+          <w:ilvl w:val="1"/>
+          <w:numId w:val="1"/>
+        </w:numPr>
+      </w:pPr>
+      <w:r>
+        <w:t>Mean Squared Error</w:t>
+      </w:r>
+    </w:p>
+    <w:p>
+      <w:pPr>
+        <w:pStyle w:val="ListParagraph"/>
+        <w:numPr>
+          <w:ilvl w:val="2"/>
+          <w:numId w:val="1"/>
+        </w:numPr>
+      </w:pPr>
+      <w:r>
+        <w:lastRenderedPageBreak/>
+        <w:t xml:space="preserve">Linear Regression – </w:t>
+      </w:r>
+      <w:r>
+        <w:t>0.0037062</w:t>
+      </w:r>
+    </w:p>
+    <w:p>
+      <w:pPr>
+        <w:pStyle w:val="ListParagraph"/>
+        <w:numPr>
+          <w:ilvl w:val="2"/>
+          <w:numId w:val="1"/>
+        </w:numPr>
+      </w:pPr>
+      <w:r>
+        <w:t xml:space="preserve">Ridge Regression </w:t>
+      </w:r>
+      <w:proofErr w:type="gramStart"/>
+      <w:r>
+        <w:t xml:space="preserve">– </w:t>
+      </w:r>
+      <w:r>
+        <w:t xml:space="preserve"> </w:t>
+      </w:r>
+      <w:r>
+        <w:t>0.0037061</w:t>
+      </w:r>
+      <w:proofErr w:type="gramEnd"/>
+    </w:p>
+    <w:p>
+      <w:pPr>
+        <w:pStyle w:val="ListParagraph"/>
+        <w:numPr>
+          <w:ilvl w:val="1"/>
+          <w:numId w:val="1"/>
+        </w:numPr>
+      </w:pPr>
+      <w:r>
+        <w:t>Prediction v/s Actual Graphs</w:t>
+      </w:r>
+    </w:p>
+    <w:p>
+      <w:pPr>
+        <w:pStyle w:val="ListParagraph"/>
+        <w:numPr>
+          <w:ilvl w:val="2"/>
+          <w:numId w:val="1"/>
+        </w:numPr>
+      </w:pPr>
+      <w:r>
+        <w:t>Linear Regression</w:t>
+      </w:r>
+      <w:r>
+        <w:rPr>
+          <w:noProof/>
+        </w:rPr>
+        <w:t xml:space="preserve"> </w:t>
+      </w:r>
+      <w:r>
+        <w:drawing>
+          <wp:inline distT="0" distB="0" distL="0" distR="0" wp14:anchorId="2F1A2853" wp14:editId="1C582F58">
+            <wp:extent cx="4221804" cy="2870082"/>
+            <wp:effectExtent l="0" t="0" r="0" b="635"/>
+            <wp:docPr id="548589932" name="Picture 1" descr="A graph with red and blue dots&#10;&#10;Description automatically generated"/>
+            <wp:cNvGraphicFramePr>
+              <a:graphicFrameLocks xmlns:a="http://schemas.openxmlformats.org/drawingml/2006/main" noChangeAspect="1"/>
+            </wp:cNvGraphicFramePr>
+            <a:graphic xmlns:a="http://schemas.openxmlformats.org/drawingml/2006/main">
+              <a:graphicData uri="http://schemas.openxmlformats.org/drawingml/2006/picture">
+                <pic:pic xmlns:pic="http://schemas.openxmlformats.org/drawingml/2006/picture">
+                  <pic:nvPicPr>
+                    <pic:cNvPr id="548589932" name="Picture 1" descr="A graph with red and blue dots&#10;&#10;Description automatically generated"/>
+                    <pic:cNvPicPr/>
+                  </pic:nvPicPr>
+                  <pic:blipFill>
+                    <a:blip r:embed="rId41"/>
+                    <a:stretch>
+                      <a:fillRect/>
+                    </a:stretch>
+                  </pic:blipFill>
+                  <pic:spPr>
+                    <a:xfrm>
+                      <a:off x="0" y="0"/>
+                      <a:ext cx="4239690" cy="2882241"/>
+                    </a:xfrm>
+                    <a:prstGeom prst="rect">
+                      <a:avLst/>
+                    </a:prstGeom>
+                  </pic:spPr>
+                </pic:pic>
+              </a:graphicData>
+            </a:graphic>
+          </wp:inline>
+        </w:drawing>
+      </w:r>
+    </w:p>
+    <w:p>
+      <w:pPr>
+        <w:pStyle w:val="ListParagraph"/>
+        <w:numPr>
+          <w:ilvl w:val="2"/>
+          <w:numId w:val="1"/>
+        </w:numPr>
+      </w:pPr>
+      <w:r>
+        <w:rPr>
+          <w:noProof/>
+        </w:rPr>
+        <w:t xml:space="preserve">Ridge Regression – </w:t>
+      </w:r>
+      <w:r>
+        <w:rPr>
+          <w:noProof/>
+        </w:rPr>
+        <w:drawing>
+          <wp:inline distT="0" distB="0" distL="0" distR="0" wp14:anchorId="1C9CA363" wp14:editId="0822237F">
+            <wp:extent cx="4143983" cy="2868930"/>
+            <wp:effectExtent l="0" t="0" r="0" b="1270"/>
+            <wp:docPr id="1578127123" name="Picture 1" descr="A graph with green and red lines&#10;&#10;Description automatically generated"/>
+            <wp:cNvGraphicFramePr>
+              <a:graphicFrameLocks xmlns:a="http://schemas.openxmlformats.org/drawingml/2006/main" noChangeAspect="1"/>
+            </wp:cNvGraphicFramePr>
+            <a:graphic xmlns:a="http://schemas.openxmlformats.org/drawingml/2006/main">
+              <a:graphicData uri="http://schemas.openxmlformats.org/drawingml/2006/picture">
+                <pic:pic xmlns:pic="http://schemas.openxmlformats.org/drawingml/2006/picture">
+                  <pic:nvPicPr>
+                    <pic:cNvPr id="1578127123" name="Picture 1" descr="A graph with green and red lines&#10;&#10;Description automatically generated"/>
+                    <pic:cNvPicPr/>
+                  </pic:nvPicPr>
+                  <pic:blipFill>
+                    <a:blip r:embed="rId42"/>
+                    <a:stretch>
+                      <a:fillRect/>
+                    </a:stretch>
+                  </pic:blipFill>
+                  <pic:spPr>
+                    <a:xfrm>
+                      <a:off x="0" y="0"/>
+                      <a:ext cx="4187393" cy="2898984"/>
+                    </a:xfrm>
+                    <a:prstGeom prst="rect">
+                      <a:avLst/>
+                    </a:prstGeom>
+                  </pic:spPr>
+                </pic:pic>
+              </a:graphicData>
+            </a:graphic>
+          </wp:inline>
+        </w:drawing>
+      </w:r>
+    </w:p>
+    <w:p>
+      <w:pPr>
+        <w:pStyle w:val="ListParagraph"/>
+        <w:numPr>
+          <w:ilvl w:val="1"/>
+          <w:numId w:val="1"/>
+        </w:numPr>
+      </w:pPr>
+      <w:r>
+        <w:t>Discussion</w:t>
+      </w:r>
+    </w:p>
+    <w:p>
+      <w:pPr>
+        <w:pStyle w:val="ListParagraph"/>
+        <w:numPr>
+          <w:ilvl w:val="2"/>
+          <w:numId w:val="1"/>
+        </w:numPr>
+      </w:pPr>
+      <w:r>
+        <w:rPr>
+          <w:b/>
+          <w:bCs/>
+        </w:rPr>
+        <w:t>B</w:t>
+      </w:r>
+      <w:r>
+        <w:rPr>
+          <w:b/>
+          <w:bCs/>
+        </w:rPr>
+        <w:t>enefits and drawbacks of using OLS for weight computation</w:t>
+      </w:r>
+      <w:r>
+        <w:t xml:space="preserve"> –</w:t>
+      </w:r>
+    </w:p>
+    <w:p>
+      <w:pPr>
+        <w:pStyle w:val="ListParagraph"/>
+        <w:numPr>
+          <w:ilvl w:val="3"/>
+          <w:numId w:val="1"/>
+        </w:numPr>
+      </w:pPr>
+      <w:r>
+        <w:t>It</w:t>
+      </w:r>
+      <w:r>
+        <w:t xml:space="preserve"> is straightforward to implement and understand</w:t>
+      </w:r>
+      <w:r>
+        <w:t xml:space="preserve"> and it is very optimized</w:t>
+      </w:r>
+      <w:r>
+        <w:t xml:space="preserve"> for smaller datasets</w:t>
+      </w:r>
+      <w:r>
+        <w:t>.</w:t>
+      </w:r>
+    </w:p>
+    <w:p>
+      <w:pPr>
+        <w:pStyle w:val="ListParagraph"/>
+        <w:numPr>
+          <w:ilvl w:val="3"/>
+          <w:numId w:val="1"/>
+        </w:numPr>
+      </w:pPr>
+      <w:r>
+        <w:t>It</w:t>
+      </w:r>
+      <w:r>
+        <w:t xml:space="preserve"> is sensitive to outliers</w:t>
+      </w:r>
+    </w:p>
+    <w:p>
+      <w:pPr>
+        <w:pStyle w:val="ListParagraph"/>
+        <w:numPr>
+          <w:ilvl w:val="3"/>
+          <w:numId w:val="1"/>
+        </w:numPr>
+      </w:pPr>
+      <w:r>
+        <w:lastRenderedPageBreak/>
+        <w:t>If variables are highly correlated</w:t>
+      </w:r>
+      <w:r>
+        <w:t xml:space="preserve"> i</w:t>
+      </w:r>
+      <w:r>
+        <w:t xml:space="preserve">t can lead to </w:t>
+      </w:r>
+      <w:r>
+        <w:t>very high</w:t>
+      </w:r>
+      <w:r>
+        <w:t xml:space="preserve"> standard errors and unstable coefficient estimates</w:t>
+      </w:r>
+    </w:p>
+    <w:p>
+      <w:pPr>
+        <w:pStyle w:val="ListParagraph"/>
+        <w:numPr>
+          <w:ilvl w:val="3"/>
+          <w:numId w:val="1"/>
+        </w:numPr>
+      </w:pPr>
+      <w:r>
+        <w:t>It</w:t>
+      </w:r>
+      <w:r>
+        <w:t xml:space="preserve"> can overfit the model to the training data</w:t>
+      </w:r>
+      <w:r>
+        <w:t xml:space="preserve"> and ideally it</w:t>
+      </w:r>
+      <w:r>
+        <w:t xml:space="preserve"> is designed for linear relationships</w:t>
+      </w:r>
+    </w:p>
+    <w:p>
+      <w:pPr>
+        <w:pStyle w:val="ListParagraph"/>
+        <w:numPr>
+          <w:ilvl w:val="2"/>
+          <w:numId w:val="1"/>
+        </w:numPr>
+        <w:rPr>
+          <w:b/>
+          <w:bCs/>
+        </w:rPr>
+      </w:pPr>
+      <w:r>
+        <w:rPr>
+          <w:b/>
+          <w:bCs/>
+        </w:rPr>
+        <w:t>Evaluate the strengths and weaknesses of linear regression in general</w:t>
+      </w:r>
+    </w:p>
+    <w:p>
+      <w:pPr>
+        <w:pStyle w:val="ListParagraph"/>
+        <w:numPr>
+          <w:ilvl w:val="3"/>
+          <w:numId w:val="1"/>
+        </w:numPr>
+      </w:pPr>
+      <w:r>
+        <w:t xml:space="preserve">The </w:t>
+      </w:r>
+      <w:r>
+        <w:t xml:space="preserve">computations involved </w:t>
+      </w:r>
+      <w:r>
+        <w:t>in linear regression is efficient and simple</w:t>
+      </w:r>
+    </w:p>
+    <w:p>
+      <w:pPr>
+        <w:pStyle w:val="ListParagraph"/>
+        <w:numPr>
+          <w:ilvl w:val="3"/>
+          <w:numId w:val="1"/>
+        </w:numPr>
+      </w:pPr>
+      <w:r>
+        <w:t xml:space="preserve">It </w:t>
+      </w:r>
+      <w:r>
+        <w:t>can handle multiple independent variables</w:t>
+      </w:r>
+    </w:p>
+    <w:p>
+      <w:pPr>
+        <w:pStyle w:val="ListParagraph"/>
+        <w:numPr>
+          <w:ilvl w:val="3"/>
+          <w:numId w:val="1"/>
+        </w:numPr>
+      </w:pPr>
+      <w:r>
+        <w:t xml:space="preserve">If the relationship is nonlinear, the model may be </w:t>
+      </w:r>
+      <w:r>
+        <w:t>inadequate,</w:t>
+      </w:r>
+      <w:r>
+        <w:t xml:space="preserve"> and it </w:t>
+      </w:r>
+      <w:r>
+        <w:t>is highly sensitive to outliers</w:t>
+      </w:r>
+    </w:p>
+    <w:p>
+      <w:pPr>
+        <w:pStyle w:val="ListParagraph"/>
+        <w:numPr>
+          <w:ilvl w:val="3"/>
+          <w:numId w:val="1"/>
+        </w:numPr>
+      </w:pPr>
+      <w:r>
+        <w:t xml:space="preserve">With </w:t>
+      </w:r>
+      <w:r>
+        <w:t>many</w:t>
+      </w:r>
+      <w:r>
+        <w:t xml:space="preserve"> predictors relative to the number of observations, linear regression can easily overfit the model</w:t>
+      </w:r>
+    </w:p>
+    <w:p>
+      <w:pPr>
+        <w:pStyle w:val="ListParagraph"/>
+        <w:numPr>
+          <w:ilvl w:val="2"/>
+          <w:numId w:val="1"/>
+        </w:numPr>
+        <w:rPr>
+          <w:b/>
+          <w:bCs/>
+        </w:rPr>
+      </w:pPr>
+      <w:r>
+        <w:rPr>
+          <w:b/>
+          <w:bCs/>
+        </w:rPr>
+        <w:t>Explain the motivation for using L2 regularization and how ridge regression improves</w:t>
+      </w:r>
+      <w:r>
+        <w:rPr>
+          <w:b/>
+          <w:bCs/>
+        </w:rPr>
+        <w:t xml:space="preserve"> </w:t>
+      </w:r>
+      <w:r>
+        <w:rPr>
+          <w:b/>
+          <w:bCs/>
+        </w:rPr>
+        <w:t>upon linear regression. Discuss its benefits and limitations compared to linear</w:t>
+      </w:r>
+      <w:r>
+        <w:rPr>
+          <w:b/>
+          <w:bCs/>
+        </w:rPr>
+        <w:t xml:space="preserve"> </w:t>
+      </w:r>
+      <w:r>
+        <w:rPr>
+          <w:b/>
+          <w:bCs/>
+        </w:rPr>
+        <w:t>regression</w:t>
+      </w:r>
+    </w:p>
+    <w:p>
+      <w:pPr>
+        <w:pStyle w:val="ListParagraph"/>
+        <w:numPr>
+          <w:ilvl w:val="3"/>
+          <w:numId w:val="1"/>
+        </w:numPr>
+        <w:rPr>
+          <w:b/>
+          <w:bCs/>
+        </w:rPr>
+      </w:pPr>
+      <w:r>
+        <w:t>L2 regularization can prevent overfitting</w:t>
+      </w:r>
+      <w:r>
+        <w:t xml:space="preserve"> as it adds a penalty for larger co-efficient</w:t>
+      </w:r>
+    </w:p>
+    <w:p>
+      <w:pPr>
+        <w:pStyle w:val="ListParagraph"/>
+        <w:numPr>
+          <w:ilvl w:val="3"/>
+          <w:numId w:val="1"/>
+        </w:numPr>
+        <w:rPr>
+          <w:b/>
+          <w:bCs/>
+        </w:rPr>
+      </w:pPr>
+      <w:r>
+        <w:t>It can easily handle m</w:t>
+      </w:r>
+      <w:r>
+        <w:t>ulticollinearity</w:t>
+      </w:r>
+      <w:r>
+        <w:t xml:space="preserve"> by shrinking co-efficient to zero</w:t>
+      </w:r>
+    </w:p>
+    <w:p>
+      <w:pPr>
+        <w:pStyle w:val="ListParagraph"/>
+        <w:numPr>
+          <w:ilvl w:val="3"/>
+          <w:numId w:val="1"/>
+        </w:numPr>
+        <w:rPr>
+          <w:b/>
+          <w:bCs/>
+        </w:rPr>
+      </w:pPr>
+      <w:r>
+        <w:t xml:space="preserve">L2 regression improves upon linear regression as it adds </w:t>
+      </w:r>
+      <w:r>
+        <w:t>penalty term</w:t>
+      </w:r>
+      <w:r>
+        <w:t xml:space="preserve"> this makes L2 better than linear</w:t>
+      </w:r>
+    </w:p>
+    <w:p>
+      <w:pPr>
+        <w:pStyle w:val="ListParagraph"/>
+        <w:numPr>
+          <w:ilvl w:val="3"/>
+          <w:numId w:val="1"/>
+        </w:numPr>
+        <w:rPr>
+          <w:b/>
+          <w:bCs/>
+        </w:rPr>
+      </w:pPr>
+      <w:r>
+        <w:t>Limitations of L2 –</w:t>
+      </w:r>
+    </w:p>
+    <w:p>
+      <w:pPr>
+        <w:pStyle w:val="ListParagraph"/>
+        <w:numPr>
+          <w:ilvl w:val="4"/>
+          <w:numId w:val="1"/>
+        </w:numPr>
+        <w:rPr>
+          <w:b/>
+          <w:bCs/>
+        </w:rPr>
+      </w:pPr>
+      <w:r>
+        <w:t>It introduces bias to model</w:t>
+      </w:r>
+    </w:p>
+    <w:p>
+      <w:pPr>
+        <w:pStyle w:val="ListParagraph"/>
+        <w:numPr>
+          <w:ilvl w:val="4"/>
+          <w:numId w:val="1"/>
+        </w:numPr>
+        <w:rPr>
+          <w:b/>
+          <w:bCs/>
+        </w:rPr>
+      </w:pPr>
+      <w:r>
+        <w:t xml:space="preserve">It is more complex to implement </w:t>
+      </w:r>
+    </w:p>
+    <w:p>
+      <w:pPr>
+        <w:pStyle w:val="ListParagraph"/>
+        <w:numPr>
+          <w:ilvl w:val="4"/>
+          <w:numId w:val="1"/>
+        </w:numPr>
+        <w:rPr>
+          <w:b/>
+          <w:bCs/>
+        </w:rPr>
+      </w:pPr>
+      <w:r>
+        <w:t xml:space="preserve">It is </w:t>
+      </w:r>
+      <w:r>
+        <w:t>computationally more intensive</w:t>
+      </w:r>
+      <w:r>
+        <w:t xml:space="preserve"> than linear regression</w:t>
+      </w:r>
     </w:p>
     <w:sectPr>
       <w:pgSz w:w="12240" w:h="15840"/>
@@ -11734,7 +12535,7 @@
   <w:abstractNum w:abstractNumId="8" w15:restartNumberingAfterBreak="0">
     <w:nsid w:val="5D787DA8"/>
     <w:multiLevelType w:val="hybridMultilevel"/>
-    <w:tmpl w:val="1992769E"/>
+    <w:tmpl w:val="1B12C350"/>
     <w:lvl w:ilvl="0" w:tplc="04090001">
       <w:start w:val="1"/>
       <w:numFmt w:val="bullet"/>
@@ -12622,6 +13423,7 @@
   <w:style w:type="paragraph" w:default="1" w:styleId="Normal">
     <w:name w:val="Normal"/>
     <w:qFormat/>
+    <w:rsid w:val="007770BC"/>
   </w:style>
   <w:style w:type="paragraph" w:styleId="Heading1">
     <w:name w:val="heading 1"/>
@@ -12825,7 +13627,6 @@
   <w:style w:type="character" w:default="1" w:styleId="DefaultParagraphFont">
     <w:name w:val="Default Paragraph Font"/>
     <w:uiPriority w:val="1"/>
-    <w:semiHidden/>
     <w:unhideWhenUsed/>
   </w:style>
   <w:style w:type="table" w:default="1" w:styleId="TableNormal">
@@ -13468,6 +14269,14 @@
 </file>
 
 <file path=customXml/item1.xml><?xml version="1.0" encoding="utf-8"?>
+<p:properties xmlns:p="http://schemas.microsoft.com/office/2006/metadata/properties" xmlns:xsi="http://www.w3.org/2001/XMLSchema-instance" xmlns:pc="http://schemas.microsoft.com/office/infopath/2007/PartnerControls">
+  <documentManagement>
+    <_activity xmlns="3ae05cbf-154e-49db-bc13-1da8078351fd" xsi:nil="true"/>
+  </documentManagement>
+</p:properties>
+</file>
+
+<file path=customXml/item2.xml><?xml version="1.0" encoding="utf-8"?>
 <ct:contentTypeSchema xmlns:ct="http://schemas.microsoft.com/office/2006/metadata/contentType" xmlns:ma="http://schemas.microsoft.com/office/2006/metadata/properties/metaAttributes" ct:_="" ma:_="" ma:contentTypeName="Document" ma:contentTypeID="0x010100BFBB70C12DA76E46AC8B218CBE6E6034" ma:contentTypeVersion="6" ma:contentTypeDescription="Create a new document." ma:contentTypeScope="" ma:versionID="50e57cd3e0bebcf8aa1b7f4c08fd5f6f">
   <xsd:schema xmlns:xsd="http://www.w3.org/2001/XMLSchema" xmlns:xs="http://www.w3.org/2001/XMLSchema" xmlns:p="http://schemas.microsoft.com/office/2006/metadata/properties" xmlns:ns3="3ae05cbf-154e-49db-bc13-1da8078351fd" targetNamespace="http://schemas.microsoft.com/office/2006/metadata/properties" ma:root="true" ma:fieldsID="f1ebb2651f06d1029328d7e735e136a4" ns3:_="">
     <xsd:import namespace="3ae05cbf-154e-49db-bc13-1da8078351fd"/>
@@ -13623,14 +14432,6 @@
 </ct:contentTypeSchema>
 </file>
 
-<file path=customXml/item2.xml><?xml version="1.0" encoding="utf-8"?>
-<p:properties xmlns:p="http://schemas.microsoft.com/office/2006/metadata/properties" xmlns:xsi="http://www.w3.org/2001/XMLSchema-instance" xmlns:pc="http://schemas.microsoft.com/office/infopath/2007/PartnerControls">
-  <documentManagement>
-    <_activity xmlns="3ae05cbf-154e-49db-bc13-1da8078351fd" xsi:nil="true"/>
-  </documentManagement>
-</p:properties>
-</file>
-
 <file path=customXml/item3.xml><?xml version="1.0" encoding="utf-8"?>
 <?mso-contentType ?>
 <FormTemplates xmlns="http://schemas.microsoft.com/sharepoint/v3/contenttype/forms">
@@ -13641,6 +14442,16 @@
 </file>
 
 <file path=customXml/itemProps1.xml><?xml version="1.0" encoding="utf-8"?>
+<ds:datastoreItem xmlns:ds="http://schemas.openxmlformats.org/officeDocument/2006/customXml" ds:itemID="{27CA3968-B112-4F72-A236-E00659E89B0F}">
+  <ds:schemaRefs>
+    <ds:schemaRef ds:uri="http://schemas.microsoft.com/office/2006/metadata/properties"/>
+    <ds:schemaRef ds:uri="http://schemas.microsoft.com/office/infopath/2007/PartnerControls"/>
+    <ds:schemaRef ds:uri="3ae05cbf-154e-49db-bc13-1da8078351fd"/>
+  </ds:schemaRefs>
+</ds:datastoreItem>
+</file>
+
+<file path=customXml/itemProps2.xml><?xml version="1.0" encoding="utf-8"?>
 <ds:datastoreItem xmlns:ds="http://schemas.openxmlformats.org/officeDocument/2006/customXml" ds:itemID="{90726ACC-58D6-41B1-B394-89EE069171CB}">
   <ds:schemaRefs>
     <ds:schemaRef ds:uri="http://schemas.microsoft.com/office/2006/metadata/contentType"/>
@@ -13658,16 +14469,6 @@
 </ds:datastoreItem>
 </file>
 
-<file path=customXml/itemProps2.xml><?xml version="1.0" encoding="utf-8"?>
-<ds:datastoreItem xmlns:ds="http://schemas.openxmlformats.org/officeDocument/2006/customXml" ds:itemID="{27CA3968-B112-4F72-A236-E00659E89B0F}">
-  <ds:schemaRefs>
-    <ds:schemaRef ds:uri="http://schemas.microsoft.com/office/2006/metadata/properties"/>
-    <ds:schemaRef ds:uri="http://schemas.microsoft.com/office/infopath/2007/PartnerControls"/>
-    <ds:schemaRef ds:uri="3ae05cbf-154e-49db-bc13-1da8078351fd"/>
-  </ds:schemaRefs>
-</ds:datastoreItem>
-</file>
-
 <file path=customXml/itemProps3.xml><?xml version="1.0" encoding="utf-8"?>
 <ds:datastoreItem xmlns:ds="http://schemas.openxmlformats.org/officeDocument/2006/customXml" ds:itemID="{4EFBA8ED-677C-478F-9B1F-A362B8ED45EF}">
   <ds:schemaRefs>

</xml_diff>